<commit_message>
finance sales presentation section
</commit_message>
<xml_diff>
--- a/Documents/Marketing/Sales Presentation/finance and management speech revised.docx
+++ b/Documents/Marketing/Sales Presentation/finance and management speech revised.docx
@@ -1216,76 +1216,52 @@
           <w:rFonts w:ascii="Century Gothic" w:hAnsi="Century Gothic"/>
         </w:rPr>
       </w:pPr>
-    </w:p>
-    <w:p>
-      <w:pPr>
-        <w:rPr>
-          <w:rFonts w:ascii="Century Gothic" w:hAnsi="Century Gothic"/>
-        </w:rPr>
-      </w:pPr>
-    </w:p>
-    <w:p>
-      <w:pPr>
-        <w:rPr>
-          <w:rFonts w:ascii="Century Gothic" w:hAnsi="Century Gothic"/>
-        </w:rPr>
-      </w:pPr>
-    </w:p>
-    <w:p>
-      <w:pPr>
-        <w:rPr>
-          <w:rFonts w:ascii="Century Gothic" w:hAnsi="Century Gothic"/>
-        </w:rPr>
-      </w:pPr>
-    </w:p>
-    <w:p>
-      <w:pPr>
-        <w:rPr>
-          <w:rFonts w:ascii="Century Gothic" w:hAnsi="Century Gothic"/>
-        </w:rPr>
-      </w:pPr>
-    </w:p>
-    <w:p>
-      <w:pPr>
-        <w:rPr>
-          <w:rFonts w:ascii="Century Gothic" w:hAnsi="Century Gothic"/>
-        </w:rPr>
-      </w:pPr>
-    </w:p>
-    <w:p>
-      <w:pPr>
-        <w:rPr>
-          <w:rFonts w:ascii="Century Gothic" w:hAnsi="Century Gothic"/>
-        </w:rPr>
-      </w:pPr>
-    </w:p>
-    <w:p>
-      <w:pPr>
-        <w:rPr>
-          <w:rFonts w:ascii="Century Gothic" w:hAnsi="Century Gothic"/>
-        </w:rPr>
-      </w:pPr>
-    </w:p>
-    <w:p>
-      <w:pPr>
-        <w:rPr>
-          <w:rFonts w:ascii="Century Gothic" w:hAnsi="Century Gothic"/>
-        </w:rPr>
-      </w:pPr>
-    </w:p>
-    <w:p>
-      <w:pPr>
-        <w:rPr>
-          <w:rFonts w:ascii="Century Gothic" w:hAnsi="Century Gothic"/>
-        </w:rPr>
-      </w:pPr>
-    </w:p>
-    <w:p>
-      <w:pPr>
-        <w:rPr>
-          <w:rFonts w:ascii="Century Gothic" w:hAnsi="Century Gothic"/>
-        </w:rPr>
-      </w:pPr>
+      <w:r>
+        <w:rPr>
+          <w:rFonts w:ascii="Century Gothic" w:hAnsi="Century Gothic"/>
+        </w:rPr>
+        <w:t xml:space="preserve">Considering the market research made we have looked closely into the selling price of the product and the packages. </w:t>
+      </w:r>
+    </w:p>
+    <w:p>
+      <w:pPr>
+        <w:rPr>
+          <w:rFonts w:ascii="Century Gothic" w:hAnsi="Century Gothic"/>
+        </w:rPr>
+      </w:pPr>
+    </w:p>
+    <w:p>
+      <w:pPr>
+        <w:rPr>
+          <w:rFonts w:ascii="Century Gothic" w:hAnsi="Century Gothic"/>
+        </w:rPr>
+      </w:pPr>
+      <w:r>
+        <w:rPr>
+          <w:rFonts w:ascii="Century Gothic" w:hAnsi="Century Gothic"/>
+        </w:rPr>
+        <w:t>We have been working towards forecasting the sales revenue of the product also financially analysing the business currently and for the near future.</w:t>
+      </w:r>
+    </w:p>
+    <w:p>
+      <w:pPr>
+        <w:rPr>
+          <w:rFonts w:ascii="Century Gothic" w:hAnsi="Century Gothic"/>
+        </w:rPr>
+      </w:pPr>
+    </w:p>
+    <w:p>
+      <w:pPr>
+        <w:rPr>
+          <w:rFonts w:ascii="Century Gothic" w:hAnsi="Century Gothic"/>
+        </w:rPr>
+      </w:pPr>
+      <w:r>
+        <w:rPr>
+          <w:rFonts w:ascii="Century Gothic" w:hAnsi="Century Gothic"/>
+        </w:rPr>
+        <w:t xml:space="preserve">Let me start by first talking about the selling prices and then how we came about achieving a selling price for the product and the packages. </w:t>
+      </w:r>
     </w:p>
     <w:p>
       <w:pPr>
@@ -1545,6 +1521,8 @@
         </w:rPr>
         <w:t xml:space="preserve">The sales Revenue is: </w:t>
       </w:r>
+      <w:bookmarkStart w:id="0" w:name="_GoBack"/>
+      <w:bookmarkEnd w:id="0"/>
     </w:p>
     <w:p>
       <w:pPr>
@@ -1870,8 +1848,6 @@
           <w:rFonts w:ascii="Century Gothic" w:hAnsi="Century Gothic"/>
         </w:rPr>
       </w:pPr>
-      <w:bookmarkStart w:id="0" w:name="_GoBack"/>
-      <w:bookmarkEnd w:id="0"/>
     </w:p>
     <w:p>
       <w:pPr>

</xml_diff>